<commit_message>
Update Document Design UserLogin
</commit_message>
<xml_diff>
--- a/Document/Design Document.docx
+++ b/Document/Design Document.docx
@@ -2794,41 +2794,9 @@
         <w:rPr>
           <w:color w:val="000000" w:themeColor="text1"/>
         </w:rPr>
-        <w:t>1. &lt;Home Page &gt;</w:t>
+        <w:t xml:space="preserve">1. Home Page </w:t>
       </w:r>
       <w:bookmarkEnd w:id="4"/>
-    </w:p>
-    <w:p>
-      <w:pPr>
-        <w:jc w:val="both"/>
-        <w:rPr>
-          <w:i/>
-          <w:color w:val="000000" w:themeColor="text1"/>
-        </w:rPr>
-      </w:pPr>
-      <w:r>
-        <w:rPr>
-          <w:i/>
-          <w:color w:val="000000" w:themeColor="text1"/>
-        </w:rPr>
-        <w:t xml:space="preserve">[Provide the detailed design for the function &lt;Feature/Function Name1&gt;. It </w:t>
-      </w:r>
-      <w:proofErr w:type="gramStart"/>
-      <w:r>
-        <w:rPr>
-          <w:i/>
-          <w:color w:val="000000" w:themeColor="text1"/>
-        </w:rPr>
-        <w:t>include</w:t>
-      </w:r>
-      <w:proofErr w:type="gramEnd"/>
-      <w:r>
-        <w:rPr>
-          <w:i/>
-          <w:color w:val="000000" w:themeColor="text1"/>
-        </w:rPr>
-        <w:t xml:space="preserve"> Class Diagram, Class Specifications, and Sequence Diagram(s)]</w:t>
-      </w:r>
     </w:p>
     <w:p>
       <w:pPr>
@@ -2848,82 +2816,11 @@
     </w:p>
     <w:p>
       <w:pPr>
-        <w:jc w:val="both"/>
-        <w:rPr>
-          <w:i/>
-          <w:color w:val="000000" w:themeColor="text1"/>
-        </w:rPr>
-      </w:pPr>
-      <w:r>
-        <w:rPr>
-          <w:i/>
-          <w:color w:val="000000" w:themeColor="text1"/>
-        </w:rPr>
-        <w:t>[This part presents the class diagram for the relevant feature]</w:t>
-      </w:r>
-    </w:p>
-    <w:p>
-      <w:pPr>
         <w:jc w:val="center"/>
         <w:rPr>
           <w:color w:val="000000" w:themeColor="text1"/>
         </w:rPr>
       </w:pPr>
-      <w:r>
-        <w:rPr>
-          <w:noProof/>
-          <w:color w:val="000000" w:themeColor="text1"/>
-        </w:rPr>
-        <w:lastRenderedPageBreak/>
-        <w:drawing>
-          <wp:inline distT="0" distB="0" distL="0" distR="0" wp14:anchorId="501BEB06" wp14:editId="38470C33">
-            <wp:extent cx="5334000" cy="2567940"/>
-            <wp:effectExtent l="0" t="0" r="0" b="3810"/>
-            <wp:docPr id="3" name="Picture 3"/>
-            <wp:cNvGraphicFramePr>
-              <a:graphicFrameLocks xmlns:a="http://schemas.openxmlformats.org/drawingml/2006/main" noChangeAspect="1"/>
-            </wp:cNvGraphicFramePr>
-            <a:graphic xmlns:a="http://schemas.openxmlformats.org/drawingml/2006/main">
-              <a:graphicData uri="http://schemas.openxmlformats.org/drawingml/2006/picture">
-                <pic:pic xmlns:pic="http://schemas.openxmlformats.org/drawingml/2006/picture">
-                  <pic:nvPicPr>
-                    <pic:cNvPr id="0" name="Picture 4"/>
-                    <pic:cNvPicPr>
-                      <a:picLocks noChangeAspect="1" noChangeArrowheads="1"/>
-                    </pic:cNvPicPr>
-                  </pic:nvPicPr>
-                  <pic:blipFill>
-                    <a:blip r:embed="rId12">
-                      <a:extLst>
-                        <a:ext uri="{28A0092B-C50C-407E-A947-70E740481C1C}">
-                          <a14:useLocalDpi xmlns:a14="http://schemas.microsoft.com/office/drawing/2010/main" val="0"/>
-                        </a:ext>
-                      </a:extLst>
-                    </a:blip>
-                    <a:srcRect/>
-                    <a:stretch>
-                      <a:fillRect/>
-                    </a:stretch>
-                  </pic:blipFill>
-                  <pic:spPr bwMode="auto">
-                    <a:xfrm>
-                      <a:off x="0" y="0"/>
-                      <a:ext cx="5334000" cy="2567940"/>
-                    </a:xfrm>
-                    <a:prstGeom prst="rect">
-                      <a:avLst/>
-                    </a:prstGeom>
-                    <a:noFill/>
-                    <a:ln>
-                      <a:noFill/>
-                    </a:ln>
-                  </pic:spPr>
-                </pic:pic>
-              </a:graphicData>
-            </a:graphic>
-          </wp:inline>
-        </w:drawing>
-      </w:r>
     </w:p>
     <w:p>
       <w:pPr>
@@ -2940,22 +2837,6 @@
         <w:t>b. Class Specifications</w:t>
       </w:r>
       <w:bookmarkEnd w:id="6"/>
-    </w:p>
-    <w:p>
-      <w:pPr>
-        <w:jc w:val="both"/>
-        <w:rPr>
-          <w:i/>
-          <w:color w:val="000000" w:themeColor="text1"/>
-        </w:rPr>
-      </w:pPr>
-      <w:r>
-        <w:rPr>
-          <w:i/>
-          <w:color w:val="000000" w:themeColor="text1"/>
-        </w:rPr>
-        <w:t>[Provide the description for each class and the methods in each class, following the table format as below]</w:t>
-      </w:r>
     </w:p>
     <w:p>
       <w:pPr>
@@ -2982,13 +2863,6 @@
           <w:color w:val="000000" w:themeColor="text1"/>
         </w:rPr>
       </w:pPr>
-      <w:r>
-        <w:rPr>
-          <w:i/>
-          <w:color w:val="000000" w:themeColor="text1"/>
-        </w:rPr>
-        <w:t xml:space="preserve"> [Provide the detailed description for the class methods]</w:t>
-      </w:r>
     </w:p>
     <w:tbl>
       <w:tblPr>
@@ -3045,6 +2919,7 @@
                 <w:color w:val="000000" w:themeColor="text1"/>
                 <w:lang w:val="en-GB" w:eastAsia="en-GB"/>
               </w:rPr>
+              <w:lastRenderedPageBreak/>
               <w:t>No</w:t>
             </w:r>
           </w:p>
@@ -3290,13 +3165,6 @@
           <w:color w:val="000000" w:themeColor="text1"/>
         </w:rPr>
       </w:pPr>
-      <w:r>
-        <w:rPr>
-          <w:i/>
-          <w:color w:val="000000" w:themeColor="text1"/>
-        </w:rPr>
-        <w:t>[Provide the detailed description for the class methods]</w:t>
-      </w:r>
     </w:p>
     <w:tbl>
       <w:tblPr>
@@ -4064,7 +3932,6 @@
         <w:rPr>
           <w:color w:val="000000" w:themeColor="text1"/>
         </w:rPr>
-        <w:lastRenderedPageBreak/>
         <w:t>c. Sequence Diagram(s)</w:t>
       </w:r>
       <w:bookmarkEnd w:id="7"/>
@@ -4075,60 +3942,6 @@
           <w:color w:val="000000" w:themeColor="text1"/>
         </w:rPr>
       </w:pPr>
-      <w:r>
-        <w:rPr>
-          <w:noProof/>
-          <w:color w:val="000000" w:themeColor="text1"/>
-        </w:rPr>
-        <w:drawing>
-          <wp:inline distT="0" distB="0" distL="0" distR="0" wp14:anchorId="5A142FBA" wp14:editId="2CE0A2F4">
-            <wp:extent cx="5943600" cy="3741420"/>
-            <wp:effectExtent l="0" t="0" r="0" b="0"/>
-            <wp:docPr id="2" name="Picture 2"/>
-            <wp:cNvGraphicFramePr>
-              <a:graphicFrameLocks xmlns:a="http://schemas.openxmlformats.org/drawingml/2006/main" noChangeAspect="1"/>
-            </wp:cNvGraphicFramePr>
-            <a:graphic xmlns:a="http://schemas.openxmlformats.org/drawingml/2006/main">
-              <a:graphicData uri="http://schemas.openxmlformats.org/drawingml/2006/picture">
-                <pic:pic xmlns:pic="http://schemas.openxmlformats.org/drawingml/2006/picture">
-                  <pic:nvPicPr>
-                    <pic:cNvPr id="0" name="Picture 6"/>
-                    <pic:cNvPicPr>
-                      <a:picLocks noChangeAspect="1" noChangeArrowheads="1"/>
-                    </pic:cNvPicPr>
-                  </pic:nvPicPr>
-                  <pic:blipFill>
-                    <a:blip r:embed="rId13">
-                      <a:extLst>
-                        <a:ext uri="{28A0092B-C50C-407E-A947-70E740481C1C}">
-                          <a14:useLocalDpi xmlns:a14="http://schemas.microsoft.com/office/drawing/2010/main" val="0"/>
-                        </a:ext>
-                      </a:extLst>
-                    </a:blip>
-                    <a:srcRect/>
-                    <a:stretch>
-                      <a:fillRect/>
-                    </a:stretch>
-                  </pic:blipFill>
-                  <pic:spPr bwMode="auto">
-                    <a:xfrm>
-                      <a:off x="0" y="0"/>
-                      <a:ext cx="5943600" cy="3741420"/>
-                    </a:xfrm>
-                    <a:prstGeom prst="rect">
-                      <a:avLst/>
-                    </a:prstGeom>
-                    <a:noFill/>
-                    <a:ln>
-                      <a:noFill/>
-                    </a:ln>
-                  </pic:spPr>
-                </pic:pic>
-              </a:graphicData>
-            </a:graphic>
-          </wp:inline>
-        </w:drawing>
-      </w:r>
     </w:p>
     <w:p>
       <w:pPr>
@@ -4145,23 +3958,6 @@
         <w:t>d. Database queries</w:t>
       </w:r>
       <w:bookmarkEnd w:id="8"/>
-    </w:p>
-    <w:p>
-      <w:pPr>
-        <w:spacing w:after="0" w:line="240" w:lineRule="auto"/>
-        <w:jc w:val="both"/>
-        <w:rPr>
-          <w:i/>
-          <w:color w:val="000000" w:themeColor="text1"/>
-        </w:rPr>
-      </w:pPr>
-      <w:r>
-        <w:rPr>
-          <w:i/>
-          <w:color w:val="000000" w:themeColor="text1"/>
-        </w:rPr>
-        <w:t>[Provide the detailed SQL (select, insert, update...) which are used in implementing the function/screen]</w:t>
-      </w:r>
     </w:p>
     <w:p>
       <w:pPr>
@@ -4182,7 +3978,7 @@
         <w:rPr>
           <w:color w:val="000000" w:themeColor="text1"/>
         </w:rPr>
-        <w:t>2. &lt;Product List &gt;</w:t>
+        <w:t xml:space="preserve">2. Product List </w:t>
       </w:r>
       <w:bookmarkEnd w:id="9"/>
     </w:p>
@@ -4216,7 +4012,7 @@
           <w:i/>
           <w:color w:val="000000" w:themeColor="text1"/>
         </w:rPr>
-        <w:t xml:space="preserve"> [Provide the detailed description for the class methods]</w:t>
+        <w:t xml:space="preserve"> </w:t>
       </w:r>
     </w:p>
     <w:tbl>
@@ -5633,7 +5429,7 @@
           <w:i/>
           <w:color w:val="000000" w:themeColor="text1"/>
         </w:rPr>
-        <w:t xml:space="preserve"> [Provide the detailed description for the class methods]</w:t>
+        <w:t xml:space="preserve"> </w:t>
       </w:r>
     </w:p>
     <w:tbl>
@@ -5797,7 +5593,6 @@
                 <w:iCs/>
                 <w:color w:val="000000" w:themeColor="text1"/>
               </w:rPr>
-              <w:lastRenderedPageBreak/>
               <w:t>01</w:t>
             </w:r>
           </w:p>
@@ -5892,6 +5687,7 @@
         <w:rPr>
           <w:color w:val="000000" w:themeColor="text1"/>
         </w:rPr>
+        <w:lastRenderedPageBreak/>
         <w:t>ProductDAO(</w:t>
       </w:r>
       <w:proofErr w:type="gramEnd"/>
@@ -6184,7 +5980,7 @@
                     <pic:cNvPicPr/>
                   </pic:nvPicPr>
                   <pic:blipFill>
-                    <a:blip r:embed="rId14">
+                    <a:blip r:embed="rId12">
                       <a:extLst>
                         <a:ext uri="{28A0092B-C50C-407E-A947-70E740481C1C}">
                           <a14:useLocalDpi xmlns:a14="http://schemas.microsoft.com/office/drawing/2010/main" val="0"/>
@@ -7130,7 +6926,6 @@
                 <w:iCs/>
                 <w:color w:val="000000" w:themeColor="text1"/>
               </w:rPr>
-              <w:lastRenderedPageBreak/>
               <w:t>04</w:t>
             </w:r>
           </w:p>
@@ -7258,7 +7053,7 @@
                     <pic:cNvPicPr/>
                   </pic:nvPicPr>
                   <pic:blipFill>
-                    <a:blip r:embed="rId15">
+                    <a:blip r:embed="rId13">
                       <a:extLst>
                         <a:ext uri="{28A0092B-C50C-407E-A947-70E740481C1C}">
                           <a14:useLocalDpi xmlns:a14="http://schemas.microsoft.com/office/drawing/2010/main" val="0"/>
@@ -7284,6 +7079,41 @@
           </wp:inline>
         </w:drawing>
       </w:r>
+    </w:p>
+    <w:p>
+      <w:pPr>
+        <w:pStyle w:val="Heading3"/>
+        <w:rPr>
+          <w:color w:val="000000" w:themeColor="text1"/>
+        </w:rPr>
+      </w:pPr>
+      <w:r>
+        <w:rPr>
+          <w:color w:val="000000" w:themeColor="text1"/>
+        </w:rPr>
+        <w:t>d. Database queries</w:t>
+      </w:r>
+    </w:p>
+    <w:p>
+      <w:r>
+        <w:t>-</w:t>
+      </w:r>
+      <w:r>
+        <w:t xml:space="preserve">SELECT * FROM Users WHERE Username </w:t>
+      </w:r>
+      <w:proofErr w:type="gramStart"/>
+      <w:r>
+        <w:t>= ?</w:t>
+      </w:r>
+      <w:proofErr w:type="gramEnd"/>
+      <w:r>
+        <w:t xml:space="preserve"> AND Password </w:t>
+      </w:r>
+      <w:proofErr w:type="gramStart"/>
+      <w:r>
+        <w:t>= ?</w:t>
+      </w:r>
+      <w:proofErr w:type="gramEnd"/>
     </w:p>
     <w:p>
       <w:pPr>
@@ -7341,46 +7171,8 @@
         </w:rPr>
       </w:pPr>
     </w:p>
-    <w:p>
-      <w:pPr>
-        <w:pStyle w:val="Heading2"/>
-        <w:rPr>
-          <w:color w:val="000000" w:themeColor="text1"/>
-        </w:rPr>
-      </w:pPr>
-    </w:p>
-    <w:p>
-      <w:pPr>
-        <w:pStyle w:val="Heading2"/>
-        <w:rPr>
-          <w:color w:val="000000" w:themeColor="text1"/>
-        </w:rPr>
-      </w:pPr>
-    </w:p>
-    <w:p>
-      <w:pPr>
-        <w:pStyle w:val="Heading2"/>
-        <w:rPr>
-          <w:color w:val="000000" w:themeColor="text1"/>
-        </w:rPr>
-      </w:pPr>
-    </w:p>
-    <w:p>
-      <w:pPr>
-        <w:pStyle w:val="Heading2"/>
-        <w:rPr>
-          <w:color w:val="000000" w:themeColor="text1"/>
-        </w:rPr>
-      </w:pPr>
-    </w:p>
-    <w:p>
-      <w:pPr>
-        <w:pStyle w:val="Heading2"/>
-        <w:rPr>
-          <w:color w:val="000000" w:themeColor="text1"/>
-        </w:rPr>
-      </w:pPr>
-    </w:p>
+    <w:p/>
+    <w:p/>
     <w:p>
       <w:pPr>
         <w:pStyle w:val="Heading2"/>
@@ -7400,8 +7192,7 @@
         <w:rPr>
           <w:color w:val="000000" w:themeColor="text1"/>
         </w:rPr>
-        <w:lastRenderedPageBreak/>
-        <w:t>5. &lt;User List &gt;</w:t>
+        <w:t xml:space="preserve">5. User List </w:t>
       </w:r>
     </w:p>
     <w:p>
@@ -7448,7 +7239,7 @@
                     <pic:cNvPicPr/>
                   </pic:nvPicPr>
                   <pic:blipFill>
-                    <a:blip r:embed="rId16">
+                    <a:blip r:embed="rId14">
                       <a:extLst>
                         <a:ext uri="{28A0092B-C50C-407E-A947-70E740481C1C}">
                           <a14:useLocalDpi xmlns:a14="http://schemas.microsoft.com/office/drawing/2010/main" val="0"/>
@@ -8741,7 +8532,6 @@
       </w:pPr>
       <w:bookmarkStart w:id="12" w:name="_Toc69802621"/>
       <w:r>
-        <w:lastRenderedPageBreak/>
         <w:t xml:space="preserve">2. </w:t>
       </w:r>
       <w:bookmarkEnd w:id="12"/>
@@ -11422,6 +11212,7 @@
               <w:jc w:val="center"/>
             </w:pPr>
             <w:r>
+              <w:lastRenderedPageBreak/>
               <w:t>3</w:t>
             </w:r>
           </w:p>
@@ -11559,7 +11350,6 @@
               <w:jc w:val="center"/>
             </w:pPr>
             <w:r>
-              <w:lastRenderedPageBreak/>
               <w:t>5</w:t>
             </w:r>
           </w:p>
@@ -14532,6 +14322,7 @@
               <w:jc w:val="center"/>
             </w:pPr>
             <w:r>
+              <w:lastRenderedPageBreak/>
               <w:t>3</w:t>
             </w:r>
           </w:p>
@@ -14594,7 +14385,6 @@
         <w:pStyle w:val="Heading2"/>
       </w:pPr>
       <w:r>
-        <w:lastRenderedPageBreak/>
         <w:t>11</w:t>
       </w:r>
       <w:r>

</xml_diff>

<commit_message>
Update SRS Document: Comment about Contributors
</commit_message>
<xml_diff>
--- a/Document/Design Document.docx
+++ b/Document/Design Document.docx
@@ -2455,25 +2455,7 @@
                 <w:iCs/>
                 <w:color w:val="0432FF"/>
               </w:rPr>
-              <w:t xml:space="preserve">Store information of the Cart (a list of </w:t>
-            </w:r>
-            <w:proofErr w:type="gramStart"/>
-            <w:r>
-              <w:rPr>
-                <w:i/>
-                <w:iCs/>
-                <w:color w:val="0432FF"/>
-              </w:rPr>
-              <w:t>product</w:t>
-            </w:r>
-            <w:proofErr w:type="gramEnd"/>
-            <w:r>
-              <w:rPr>
-                <w:i/>
-                <w:iCs/>
-                <w:color w:val="0432FF"/>
-              </w:rPr>
-              <w:t>) of each Customer</w:t>
+              <w:t>Store information of the Cart (a list of product) of each Customer</w:t>
             </w:r>
           </w:p>
           <w:p>
@@ -3121,19 +3103,11 @@
           <w:color w:val="000000" w:themeColor="text1"/>
         </w:rPr>
       </w:pPr>
-      <w:proofErr w:type="gramStart"/>
       <w:r>
         <w:rPr>
           <w:color w:val="000000" w:themeColor="text1"/>
         </w:rPr>
-        <w:t>ProductDAO,InfoDAO</w:t>
-      </w:r>
-      <w:proofErr w:type="gramEnd"/>
-      <w:r>
-        <w:rPr>
-          <w:color w:val="000000" w:themeColor="text1"/>
-        </w:rPr>
-        <w:t>,CategoryDAO,UserDAO</w:t>
+        <w:t>ProductDAO,InfoDAO,CategoryDAO,UserDAO</w:t>
       </w:r>
     </w:p>
     <w:p>
@@ -3351,23 +3325,13 @@
                 <w:color w:val="000000" w:themeColor="text1"/>
               </w:rPr>
             </w:pPr>
-            <w:proofErr w:type="gramStart"/>
-            <w:r>
-              <w:rPr>
-                <w:i/>
-                <w:iCs/>
-                <w:color w:val="000000" w:themeColor="text1"/>
-              </w:rPr>
-              <w:t>getAllCategory(</w:t>
-            </w:r>
-            <w:proofErr w:type="gramEnd"/>
-            <w:r>
-              <w:rPr>
-                <w:i/>
-                <w:iCs/>
-                <w:color w:val="000000" w:themeColor="text1"/>
-              </w:rPr>
-              <w:t>)</w:t>
+            <w:r>
+              <w:rPr>
+                <w:i/>
+                <w:iCs/>
+                <w:color w:val="000000" w:themeColor="text1"/>
+              </w:rPr>
+              <w:t>getAllCategory()</w:t>
             </w:r>
           </w:p>
         </w:tc>
@@ -3453,23 +3417,13 @@
                 <w:color w:val="000000" w:themeColor="text1"/>
               </w:rPr>
             </w:pPr>
-            <w:proofErr w:type="gramStart"/>
-            <w:r>
-              <w:rPr>
-                <w:i/>
-                <w:iCs/>
-                <w:color w:val="000000" w:themeColor="text1"/>
-              </w:rPr>
-              <w:t>getHotProduct(</w:t>
-            </w:r>
-            <w:proofErr w:type="gramEnd"/>
-            <w:r>
-              <w:rPr>
-                <w:i/>
-                <w:iCs/>
-                <w:color w:val="000000" w:themeColor="text1"/>
-              </w:rPr>
-              <w:t>)</w:t>
+            <w:r>
+              <w:rPr>
+                <w:i/>
+                <w:iCs/>
+                <w:color w:val="000000" w:themeColor="text1"/>
+              </w:rPr>
+              <w:t>getHotProduct()</w:t>
             </w:r>
           </w:p>
         </w:tc>
@@ -3555,23 +3509,13 @@
                 <w:color w:val="000000" w:themeColor="text1"/>
               </w:rPr>
             </w:pPr>
-            <w:proofErr w:type="gramStart"/>
-            <w:r>
-              <w:rPr>
-                <w:i/>
-                <w:iCs/>
-                <w:color w:val="000000" w:themeColor="text1"/>
-              </w:rPr>
-              <w:t>getFavoriteProduc(</w:t>
-            </w:r>
-            <w:proofErr w:type="gramEnd"/>
-            <w:r>
-              <w:rPr>
-                <w:i/>
-                <w:iCs/>
-                <w:color w:val="000000" w:themeColor="text1"/>
-              </w:rPr>
-              <w:t>)</w:t>
+            <w:r>
+              <w:rPr>
+                <w:i/>
+                <w:iCs/>
+                <w:color w:val="000000" w:themeColor="text1"/>
+              </w:rPr>
+              <w:t>getFavoriteProduc()</w:t>
             </w:r>
           </w:p>
         </w:tc>
@@ -3657,23 +3601,13 @@
                 <w:color w:val="000000" w:themeColor="text1"/>
               </w:rPr>
             </w:pPr>
-            <w:proofErr w:type="gramStart"/>
-            <w:r>
-              <w:rPr>
-                <w:i/>
-                <w:iCs/>
-                <w:color w:val="000000" w:themeColor="text1"/>
-              </w:rPr>
-              <w:t>getInfor(</w:t>
-            </w:r>
-            <w:proofErr w:type="gramEnd"/>
-            <w:r>
-              <w:rPr>
-                <w:i/>
-                <w:iCs/>
-                <w:color w:val="000000" w:themeColor="text1"/>
-              </w:rPr>
-              <w:t>)</w:t>
+            <w:r>
+              <w:rPr>
+                <w:i/>
+                <w:iCs/>
+                <w:color w:val="000000" w:themeColor="text1"/>
+              </w:rPr>
+              <w:t>getInfor()</w:t>
             </w:r>
           </w:p>
         </w:tc>
@@ -3759,23 +3693,13 @@
                 <w:color w:val="000000" w:themeColor="text1"/>
               </w:rPr>
             </w:pPr>
-            <w:proofErr w:type="gramStart"/>
-            <w:r>
-              <w:rPr>
-                <w:i/>
-                <w:iCs/>
-                <w:color w:val="000000" w:themeColor="text1"/>
-              </w:rPr>
-              <w:t>countProductByCategory(</w:t>
-            </w:r>
-            <w:proofErr w:type="gramEnd"/>
-            <w:r>
-              <w:rPr>
-                <w:i/>
-                <w:iCs/>
-                <w:color w:val="000000" w:themeColor="text1"/>
-              </w:rPr>
-              <w:t>CID)</w:t>
+            <w:r>
+              <w:rPr>
+                <w:i/>
+                <w:iCs/>
+                <w:color w:val="000000" w:themeColor="text1"/>
+              </w:rPr>
+              <w:t>countProductByCategory(CID)</w:t>
             </w:r>
           </w:p>
         </w:tc>
@@ -3861,23 +3785,13 @@
                 <w:color w:val="000000" w:themeColor="text1"/>
               </w:rPr>
             </w:pPr>
-            <w:proofErr w:type="gramStart"/>
-            <w:r>
-              <w:rPr>
-                <w:i/>
-                <w:iCs/>
-                <w:color w:val="000000" w:themeColor="text1"/>
-              </w:rPr>
-              <w:t>pagingByCategory(</w:t>
-            </w:r>
-            <w:proofErr w:type="gramEnd"/>
-            <w:r>
-              <w:rPr>
-                <w:i/>
-                <w:iCs/>
-                <w:color w:val="000000" w:themeColor="text1"/>
-              </w:rPr>
-              <w:t>)</w:t>
+            <w:r>
+              <w:rPr>
+                <w:i/>
+                <w:iCs/>
+                <w:color w:val="000000" w:themeColor="text1"/>
+              </w:rPr>
+              <w:t>pagingByCategory()</w:t>
             </w:r>
           </w:p>
         </w:tc>
@@ -4205,7 +4119,15 @@
                 <w:iCs/>
                 <w:color w:val="000000" w:themeColor="text1"/>
               </w:rPr>
-              <w:t xml:space="preserve">getID </w:t>
+              <w:t>getID</w:t>
+            </w:r>
+            <w:r>
+              <w:rPr>
+                <w:i/>
+                <w:iCs/>
+                <w:color w:val="000000" w:themeColor="text1"/>
+              </w:rPr>
+              <w:t>()</w:t>
             </w:r>
           </w:p>
         </w:tc>
@@ -4299,6 +4221,14 @@
               </w:rPr>
               <w:t>setID</w:t>
             </w:r>
+            <w:r>
+              <w:rPr>
+                <w:i/>
+                <w:iCs/>
+                <w:color w:val="000000" w:themeColor="text1"/>
+              </w:rPr>
+              <w:t>()</w:t>
+            </w:r>
           </w:p>
         </w:tc>
         <w:tc>
@@ -4383,23 +4313,13 @@
                 <w:color w:val="000000" w:themeColor="text1"/>
               </w:rPr>
             </w:pPr>
-            <w:proofErr w:type="gramStart"/>
-            <w:r>
-              <w:rPr>
-                <w:i/>
-                <w:iCs/>
-                <w:color w:val="000000" w:themeColor="text1"/>
-              </w:rPr>
-              <w:t>getName(</w:t>
-            </w:r>
-            <w:proofErr w:type="gramEnd"/>
-            <w:r>
-              <w:rPr>
-                <w:i/>
-                <w:iCs/>
-                <w:color w:val="000000" w:themeColor="text1"/>
-              </w:rPr>
-              <w:t>)</w:t>
+            <w:r>
+              <w:rPr>
+                <w:i/>
+                <w:iCs/>
+                <w:color w:val="000000" w:themeColor="text1"/>
+              </w:rPr>
+              <w:t>getName()</w:t>
             </w:r>
           </w:p>
         </w:tc>
@@ -4485,23 +4405,13 @@
                 <w:color w:val="000000" w:themeColor="text1"/>
               </w:rPr>
             </w:pPr>
-            <w:proofErr w:type="gramStart"/>
-            <w:r>
-              <w:rPr>
-                <w:i/>
-                <w:iCs/>
-                <w:color w:val="000000" w:themeColor="text1"/>
-              </w:rPr>
-              <w:t>setName(</w:t>
-            </w:r>
-            <w:proofErr w:type="gramEnd"/>
-            <w:r>
-              <w:rPr>
-                <w:i/>
-                <w:iCs/>
-                <w:color w:val="000000" w:themeColor="text1"/>
-              </w:rPr>
-              <w:t>)</w:t>
+            <w:r>
+              <w:rPr>
+                <w:i/>
+                <w:iCs/>
+                <w:color w:val="000000" w:themeColor="text1"/>
+              </w:rPr>
+              <w:t>setName()</w:t>
             </w:r>
           </w:p>
         </w:tc>
@@ -4587,23 +4497,13 @@
                 <w:color w:val="000000" w:themeColor="text1"/>
               </w:rPr>
             </w:pPr>
-            <w:proofErr w:type="gramStart"/>
-            <w:r>
-              <w:rPr>
-                <w:i/>
-                <w:iCs/>
-                <w:color w:val="000000" w:themeColor="text1"/>
-              </w:rPr>
-              <w:t>getPrice(</w:t>
-            </w:r>
-            <w:proofErr w:type="gramEnd"/>
-            <w:r>
-              <w:rPr>
-                <w:i/>
-                <w:iCs/>
-                <w:color w:val="000000" w:themeColor="text1"/>
-              </w:rPr>
-              <w:t>)</w:t>
+            <w:r>
+              <w:rPr>
+                <w:i/>
+                <w:iCs/>
+                <w:color w:val="000000" w:themeColor="text1"/>
+              </w:rPr>
+              <w:t>getPrice()</w:t>
             </w:r>
           </w:p>
         </w:tc>
@@ -4689,23 +4589,13 @@
                 <w:color w:val="000000" w:themeColor="text1"/>
               </w:rPr>
             </w:pPr>
-            <w:proofErr w:type="gramStart"/>
-            <w:r>
-              <w:rPr>
-                <w:i/>
-                <w:iCs/>
-                <w:color w:val="000000" w:themeColor="text1"/>
-              </w:rPr>
-              <w:t>setPrice(</w:t>
-            </w:r>
-            <w:proofErr w:type="gramEnd"/>
-            <w:r>
-              <w:rPr>
-                <w:i/>
-                <w:iCs/>
-                <w:color w:val="000000" w:themeColor="text1"/>
-              </w:rPr>
-              <w:t>)</w:t>
+            <w:r>
+              <w:rPr>
+                <w:i/>
+                <w:iCs/>
+                <w:color w:val="000000" w:themeColor="text1"/>
+              </w:rPr>
+              <w:t>setPrice()</w:t>
             </w:r>
           </w:p>
         </w:tc>
@@ -4791,7 +4681,6 @@
                 <w:color w:val="000000" w:themeColor="text1"/>
               </w:rPr>
             </w:pPr>
-            <w:proofErr w:type="gramStart"/>
             <w:r>
               <w:rPr>
                 <w:color w:val="000000" w:themeColor="text1"/>
@@ -4804,16 +4693,7 @@
                 <w:iCs/>
                 <w:color w:val="000000" w:themeColor="text1"/>
               </w:rPr>
-              <w:t>etImageLink(</w:t>
-            </w:r>
-            <w:proofErr w:type="gramEnd"/>
-            <w:r>
-              <w:rPr>
-                <w:i/>
-                <w:iCs/>
-                <w:color w:val="000000" w:themeColor="text1"/>
-              </w:rPr>
-              <w:t>)</w:t>
+              <w:t>etImageLink()</w:t>
             </w:r>
           </w:p>
         </w:tc>
@@ -4843,25 +4723,7 @@
                 <w:iCs/>
                 <w:color w:val="000000" w:themeColor="text1"/>
               </w:rPr>
-              <w:t xml:space="preserve">get </w:t>
-            </w:r>
-            <w:proofErr w:type="gramStart"/>
-            <w:r>
-              <w:rPr>
-                <w:i/>
-                <w:iCs/>
-                <w:color w:val="000000" w:themeColor="text1"/>
-              </w:rPr>
-              <w:t>ImageLink  Products</w:t>
-            </w:r>
-            <w:proofErr w:type="gramEnd"/>
-            <w:r>
-              <w:rPr>
-                <w:i/>
-                <w:iCs/>
-                <w:color w:val="000000" w:themeColor="text1"/>
-              </w:rPr>
-              <w:t xml:space="preserve"> </w:t>
+              <w:t xml:space="preserve">get ImageLink  Products </w:t>
             </w:r>
           </w:p>
         </w:tc>
@@ -5009,23 +4871,13 @@
                 <w:color w:val="000000" w:themeColor="text1"/>
               </w:rPr>
             </w:pPr>
-            <w:proofErr w:type="gramStart"/>
-            <w:r>
-              <w:rPr>
-                <w:i/>
-                <w:iCs/>
-                <w:color w:val="000000" w:themeColor="text1"/>
-              </w:rPr>
-              <w:t>getDescription(</w:t>
-            </w:r>
-            <w:proofErr w:type="gramEnd"/>
-            <w:r>
-              <w:rPr>
-                <w:i/>
-                <w:iCs/>
-                <w:color w:val="000000" w:themeColor="text1"/>
-              </w:rPr>
-              <w:t>)</w:t>
+            <w:r>
+              <w:rPr>
+                <w:i/>
+                <w:iCs/>
+                <w:color w:val="000000" w:themeColor="text1"/>
+              </w:rPr>
+              <w:t>getDescription()</w:t>
             </w:r>
           </w:p>
         </w:tc>
@@ -5055,25 +4907,7 @@
                 <w:iCs/>
                 <w:color w:val="000000" w:themeColor="text1"/>
               </w:rPr>
-              <w:t xml:space="preserve">get </w:t>
-            </w:r>
-            <w:proofErr w:type="gramStart"/>
-            <w:r>
-              <w:rPr>
-                <w:i/>
-                <w:iCs/>
-                <w:color w:val="000000" w:themeColor="text1"/>
-              </w:rPr>
-              <w:t>Description  Products</w:t>
-            </w:r>
-            <w:proofErr w:type="gramEnd"/>
-            <w:r>
-              <w:rPr>
-                <w:i/>
-                <w:iCs/>
-                <w:color w:val="000000" w:themeColor="text1"/>
-              </w:rPr>
-              <w:t xml:space="preserve"> </w:t>
+              <w:t xml:space="preserve">get Description  Products </w:t>
             </w:r>
           </w:p>
         </w:tc>
@@ -5129,23 +4963,13 @@
                 <w:color w:val="000000" w:themeColor="text1"/>
               </w:rPr>
             </w:pPr>
-            <w:proofErr w:type="gramStart"/>
-            <w:r>
-              <w:rPr>
-                <w:i/>
-                <w:iCs/>
-                <w:color w:val="000000" w:themeColor="text1"/>
-              </w:rPr>
-              <w:t>setDescription(</w:t>
-            </w:r>
-            <w:proofErr w:type="gramEnd"/>
-            <w:r>
-              <w:rPr>
-                <w:i/>
-                <w:iCs/>
-                <w:color w:val="000000" w:themeColor="text1"/>
-              </w:rPr>
-              <w:t>)</w:t>
+            <w:r>
+              <w:rPr>
+                <w:i/>
+                <w:iCs/>
+                <w:color w:val="000000" w:themeColor="text1"/>
+              </w:rPr>
+              <w:t>setDescription()</w:t>
             </w:r>
           </w:p>
         </w:tc>
@@ -5231,23 +5055,13 @@
                 <w:color w:val="000000" w:themeColor="text1"/>
               </w:rPr>
             </w:pPr>
-            <w:proofErr w:type="gramStart"/>
-            <w:r>
-              <w:rPr>
-                <w:i/>
-                <w:iCs/>
-                <w:color w:val="000000" w:themeColor="text1"/>
-              </w:rPr>
-              <w:t>ToString(</w:t>
-            </w:r>
-            <w:proofErr w:type="gramEnd"/>
-            <w:r>
-              <w:rPr>
-                <w:i/>
-                <w:iCs/>
-                <w:color w:val="000000" w:themeColor="text1"/>
-              </w:rPr>
-              <w:t>)</w:t>
+            <w:r>
+              <w:rPr>
+                <w:i/>
+                <w:iCs/>
+                <w:color w:val="000000" w:themeColor="text1"/>
+              </w:rPr>
+              <w:t>ToString()</w:t>
             </w:r>
           </w:p>
         </w:tc>
@@ -5333,23 +5147,13 @@
                 <w:color w:val="000000" w:themeColor="text1"/>
               </w:rPr>
             </w:pPr>
-            <w:proofErr w:type="gramStart"/>
-            <w:r>
-              <w:rPr>
-                <w:i/>
-                <w:iCs/>
-                <w:color w:val="000000" w:themeColor="text1"/>
-              </w:rPr>
-              <w:t>getPriceWithDot(</w:t>
-            </w:r>
-            <w:proofErr w:type="gramEnd"/>
-            <w:r>
-              <w:rPr>
-                <w:i/>
-                <w:iCs/>
-                <w:color w:val="000000" w:themeColor="text1"/>
-              </w:rPr>
-              <w:t>)</w:t>
+            <w:r>
+              <w:rPr>
+                <w:i/>
+                <w:iCs/>
+                <w:color w:val="000000" w:themeColor="text1"/>
+              </w:rPr>
+              <w:t>getPriceWithDot()</w:t>
             </w:r>
           </w:p>
         </w:tc>
@@ -5617,23 +5421,13 @@
                 <w:color w:val="000000" w:themeColor="text1"/>
               </w:rPr>
             </w:pPr>
-            <w:proofErr w:type="gramStart"/>
-            <w:r>
-              <w:rPr>
-                <w:i/>
-                <w:iCs/>
-                <w:color w:val="000000" w:themeColor="text1"/>
-              </w:rPr>
-              <w:t>processRequest(</w:t>
-            </w:r>
-            <w:proofErr w:type="gramEnd"/>
-            <w:r>
-              <w:rPr>
-                <w:i/>
-                <w:iCs/>
-                <w:color w:val="000000" w:themeColor="text1"/>
-              </w:rPr>
-              <w:t>)</w:t>
+            <w:r>
+              <w:rPr>
+                <w:i/>
+                <w:iCs/>
+                <w:color w:val="000000" w:themeColor="text1"/>
+              </w:rPr>
+              <w:t>processRequest()</w:t>
             </w:r>
           </w:p>
         </w:tc>
@@ -5682,20 +5476,12 @@
           <w:color w:val="000000" w:themeColor="text1"/>
         </w:rPr>
       </w:pPr>
-      <w:proofErr w:type="gramStart"/>
       <w:r>
         <w:rPr>
           <w:color w:val="000000" w:themeColor="text1"/>
         </w:rPr>
         <w:lastRenderedPageBreak/>
-        <w:t>ProductDAO(</w:t>
-      </w:r>
-      <w:proofErr w:type="gramEnd"/>
-      <w:r>
-        <w:rPr>
-          <w:color w:val="000000" w:themeColor="text1"/>
-        </w:rPr>
-        <w:t>)</w:t>
+        <w:t>ProductDAO()</w:t>
       </w:r>
     </w:p>
     <w:tbl>
@@ -6206,23 +5992,13 @@
                 <w:color w:val="000000" w:themeColor="text1"/>
               </w:rPr>
             </w:pPr>
-            <w:proofErr w:type="gramStart"/>
-            <w:r>
-              <w:rPr>
-                <w:i/>
-                <w:iCs/>
-                <w:color w:val="000000" w:themeColor="text1"/>
-              </w:rPr>
-              <w:t>doGet(</w:t>
-            </w:r>
-            <w:proofErr w:type="gramEnd"/>
-            <w:r>
-              <w:rPr>
-                <w:i/>
-                <w:iCs/>
-                <w:color w:val="000000" w:themeColor="text1"/>
-              </w:rPr>
-              <w:t xml:space="preserve">) </w:t>
+            <w:r>
+              <w:rPr>
+                <w:i/>
+                <w:iCs/>
+                <w:color w:val="000000" w:themeColor="text1"/>
+              </w:rPr>
+              <w:t xml:space="preserve">doGet() </w:t>
             </w:r>
           </w:p>
         </w:tc>
@@ -6308,23 +6084,13 @@
                 <w:color w:val="000000" w:themeColor="text1"/>
               </w:rPr>
             </w:pPr>
-            <w:proofErr w:type="gramStart"/>
-            <w:r>
-              <w:rPr>
-                <w:i/>
-                <w:iCs/>
-                <w:color w:val="000000" w:themeColor="text1"/>
-              </w:rPr>
-              <w:t>doPost(</w:t>
-            </w:r>
-            <w:proofErr w:type="gramEnd"/>
-            <w:r>
-              <w:rPr>
-                <w:i/>
-                <w:iCs/>
-                <w:color w:val="000000" w:themeColor="text1"/>
-              </w:rPr>
-              <w:t>)</w:t>
+            <w:r>
+              <w:rPr>
+                <w:i/>
+                <w:iCs/>
+                <w:color w:val="000000" w:themeColor="text1"/>
+              </w:rPr>
+              <w:t>doPost()</w:t>
             </w:r>
           </w:p>
         </w:tc>
@@ -6630,23 +6396,13 @@
                 <w:color w:val="000000" w:themeColor="text1"/>
               </w:rPr>
             </w:pPr>
-            <w:proofErr w:type="gramStart"/>
-            <w:r>
-              <w:rPr>
-                <w:i/>
-                <w:iCs/>
-                <w:color w:val="000000" w:themeColor="text1"/>
-              </w:rPr>
-              <w:t>getID(</w:t>
-            </w:r>
-            <w:proofErr w:type="gramEnd"/>
-            <w:r>
-              <w:rPr>
-                <w:i/>
-                <w:iCs/>
-                <w:color w:val="000000" w:themeColor="text1"/>
-              </w:rPr>
-              <w:t>)</w:t>
+            <w:r>
+              <w:rPr>
+                <w:i/>
+                <w:iCs/>
+                <w:color w:val="000000" w:themeColor="text1"/>
+              </w:rPr>
+              <w:t>getID()</w:t>
             </w:r>
           </w:p>
         </w:tc>
@@ -6746,23 +6502,13 @@
                 <w:color w:val="000000" w:themeColor="text1"/>
               </w:rPr>
             </w:pPr>
-            <w:proofErr w:type="gramStart"/>
-            <w:r>
-              <w:rPr>
-                <w:i/>
-                <w:iCs/>
-                <w:color w:val="000000" w:themeColor="text1"/>
-              </w:rPr>
-              <w:t>setID(</w:t>
-            </w:r>
-            <w:proofErr w:type="gramEnd"/>
-            <w:r>
-              <w:rPr>
-                <w:i/>
-                <w:iCs/>
-                <w:color w:val="000000" w:themeColor="text1"/>
-              </w:rPr>
-              <w:t>)</w:t>
+            <w:r>
+              <w:rPr>
+                <w:i/>
+                <w:iCs/>
+                <w:color w:val="000000" w:themeColor="text1"/>
+              </w:rPr>
+              <w:t>setID()</w:t>
             </w:r>
           </w:p>
         </w:tc>
@@ -6848,23 +6594,13 @@
                 <w:color w:val="000000" w:themeColor="text1"/>
               </w:rPr>
             </w:pPr>
-            <w:proofErr w:type="gramStart"/>
-            <w:r>
-              <w:rPr>
-                <w:i/>
-                <w:iCs/>
-                <w:color w:val="000000" w:themeColor="text1"/>
-              </w:rPr>
-              <w:t>getName(</w:t>
-            </w:r>
-            <w:proofErr w:type="gramEnd"/>
-            <w:r>
-              <w:rPr>
-                <w:i/>
-                <w:iCs/>
-                <w:color w:val="000000" w:themeColor="text1"/>
-              </w:rPr>
-              <w:t>)</w:t>
+            <w:r>
+              <w:rPr>
+                <w:i/>
+                <w:iCs/>
+                <w:color w:val="000000" w:themeColor="text1"/>
+              </w:rPr>
+              <w:t>getName()</w:t>
             </w:r>
           </w:p>
         </w:tc>
@@ -6950,23 +6686,13 @@
                 <w:color w:val="000000" w:themeColor="text1"/>
               </w:rPr>
             </w:pPr>
-            <w:proofErr w:type="gramStart"/>
-            <w:r>
-              <w:rPr>
-                <w:i/>
-                <w:iCs/>
-                <w:color w:val="000000" w:themeColor="text1"/>
-              </w:rPr>
-              <w:t>setName(</w:t>
-            </w:r>
-            <w:proofErr w:type="gramEnd"/>
-            <w:r>
-              <w:rPr>
-                <w:i/>
-                <w:iCs/>
-                <w:color w:val="000000" w:themeColor="text1"/>
-              </w:rPr>
-              <w:t>)</w:t>
+            <w:r>
+              <w:rPr>
+                <w:i/>
+                <w:iCs/>
+                <w:color w:val="000000" w:themeColor="text1"/>
+              </w:rPr>
+              <w:t>setName()</w:t>
             </w:r>
           </w:p>
         </w:tc>
@@ -7099,21 +6825,8 @@
         <w:t>-</w:t>
       </w:r>
       <w:r>
-        <w:t xml:space="preserve">SELECT * FROM Users WHERE Username </w:t>
+        <w:t>SELECT * FROM Users WHERE Username = ? AND Password = ?</w:t>
       </w:r>
-      <w:proofErr w:type="gramStart"/>
-      <w:r>
-        <w:t>= ?</w:t>
-      </w:r>
-      <w:proofErr w:type="gramEnd"/>
-      <w:r>
-        <w:t xml:space="preserve"> AND Password </w:t>
-      </w:r>
-      <w:proofErr w:type="gramStart"/>
-      <w:r>
-        <w:t>= ?</w:t>
-      </w:r>
-      <w:proofErr w:type="gramEnd"/>
     </w:p>
     <w:p>
       <w:pPr>
@@ -7473,23 +7186,13 @@
                 <w:color w:val="000000" w:themeColor="text1"/>
               </w:rPr>
             </w:pPr>
-            <w:proofErr w:type="gramStart"/>
-            <w:r>
-              <w:rPr>
-                <w:i/>
-                <w:iCs/>
-                <w:color w:val="000000" w:themeColor="text1"/>
-              </w:rPr>
-              <w:t>processRequest(</w:t>
-            </w:r>
-            <w:proofErr w:type="gramEnd"/>
-            <w:r>
-              <w:rPr>
-                <w:i/>
-                <w:iCs/>
-                <w:color w:val="000000" w:themeColor="text1"/>
-              </w:rPr>
-              <w:t>)</w:t>
+            <w:r>
+              <w:rPr>
+                <w:i/>
+                <w:iCs/>
+                <w:color w:val="000000" w:themeColor="text1"/>
+              </w:rPr>
+              <w:t>processRequest()</w:t>
             </w:r>
           </w:p>
         </w:tc>
@@ -7730,23 +7433,13 @@
                 <w:color w:val="000000" w:themeColor="text1"/>
               </w:rPr>
             </w:pPr>
-            <w:proofErr w:type="gramStart"/>
-            <w:r>
-              <w:rPr>
-                <w:i/>
-                <w:iCs/>
-                <w:color w:val="000000" w:themeColor="text1"/>
-              </w:rPr>
-              <w:t>getID(</w:t>
-            </w:r>
-            <w:proofErr w:type="gramEnd"/>
-            <w:r>
-              <w:rPr>
-                <w:i/>
-                <w:iCs/>
-                <w:color w:val="000000" w:themeColor="text1"/>
-              </w:rPr>
-              <w:t>)</w:t>
+            <w:r>
+              <w:rPr>
+                <w:i/>
+                <w:iCs/>
+                <w:color w:val="000000" w:themeColor="text1"/>
+              </w:rPr>
+              <w:t>getID()</w:t>
             </w:r>
           </w:p>
         </w:tc>
@@ -7924,23 +7617,13 @@
                 <w:color w:val="000000" w:themeColor="text1"/>
               </w:rPr>
             </w:pPr>
-            <w:proofErr w:type="gramStart"/>
-            <w:r>
-              <w:rPr>
-                <w:i/>
-                <w:iCs/>
-                <w:color w:val="000000" w:themeColor="text1"/>
-              </w:rPr>
-              <w:t>getName(</w:t>
-            </w:r>
-            <w:proofErr w:type="gramEnd"/>
-            <w:r>
-              <w:rPr>
-                <w:i/>
-                <w:iCs/>
-                <w:color w:val="000000" w:themeColor="text1"/>
-              </w:rPr>
-              <w:t>)</w:t>
+            <w:r>
+              <w:rPr>
+                <w:i/>
+                <w:iCs/>
+                <w:color w:val="000000" w:themeColor="text1"/>
+              </w:rPr>
+              <w:t>getName()</w:t>
             </w:r>
           </w:p>
         </w:tc>
@@ -8026,23 +7709,13 @@
                 <w:color w:val="000000" w:themeColor="text1"/>
               </w:rPr>
             </w:pPr>
-            <w:proofErr w:type="gramStart"/>
-            <w:r>
-              <w:rPr>
-                <w:i/>
-                <w:iCs/>
-                <w:color w:val="000000" w:themeColor="text1"/>
-              </w:rPr>
-              <w:t>setName(</w:t>
-            </w:r>
-            <w:proofErr w:type="gramEnd"/>
-            <w:r>
-              <w:rPr>
-                <w:i/>
-                <w:iCs/>
-                <w:color w:val="000000" w:themeColor="text1"/>
-              </w:rPr>
-              <w:t>)</w:t>
+            <w:r>
+              <w:rPr>
+                <w:i/>
+                <w:iCs/>
+                <w:color w:val="000000" w:themeColor="text1"/>
+              </w:rPr>
+              <w:t>setName()</w:t>
             </w:r>
           </w:p>
         </w:tc>
@@ -12631,23 +12304,13 @@
           <w:color w:val="0432FF"/>
         </w:rPr>
       </w:pPr>
-      <w:proofErr w:type="gramStart"/>
       <w:r>
         <w:rPr>
           <w:i/>
           <w:iCs/>
           <w:color w:val="0432FF"/>
         </w:rPr>
-        <w:t>Store  information</w:t>
-      </w:r>
-      <w:proofErr w:type="gramEnd"/>
-      <w:r>
-        <w:rPr>
-          <w:i/>
-          <w:iCs/>
-          <w:color w:val="0432FF"/>
-        </w:rPr>
-        <w:t xml:space="preserve"> of the Cart of each Customer</w:t>
+        <w:t>Store  information of the Cart of each Customer</w:t>
       </w:r>
     </w:p>
     <w:tbl>

</xml_diff>